<commit_message>
major adjustments to the organization of design_doc_beta, as well as adding relevant tables in Appendix A, Section 7, and Section 1.3
</commit_message>
<xml_diff>
--- a/design_doc_beta.docx
+++ b/design_doc_beta.docx
@@ -320,15 +320,13 @@
     <w:p>
       <w:pPr>
         <w:pStyle w:val="Normal"/>
-        <w:rPr>
-          <w:rFonts w:ascii="Times New Roman" w:hAnsi="Times New Roman"/>
-        </w:rPr>
-      </w:pPr>
-      <w:r>
-        <w:rPr>
-          <w:rFonts w:ascii="Times New Roman" w:hAnsi="Times New Roman"/>
-        </w:rPr>
-        <w:t xml:space="preserve">The KWFCIS will allow Keller-Williams staff members to sign in to a single interface. </w:t>
+        <w:rPr/>
+      </w:pPr>
+      <w:r>
+        <w:rPr>
+          <w:rFonts w:ascii="Times New Roman" w:hAnsi="Times New Roman"/>
+        </w:rPr>
+        <w:t xml:space="preserve">The KWFCI will allow Keller-Williams staff members to sign in to a single interface. </w:t>
       </w:r>
     </w:p>
     <w:p>
@@ -488,17 +486,653 @@
     <w:p>
       <w:pPr>
         <w:pStyle w:val="Normal"/>
-        <w:rPr>
-          <w:rFonts w:ascii="Times New Roman" w:hAnsi="Times New Roman"/>
-        </w:rPr>
-      </w:pPr>
-      <w:r>
-        <w:rPr>
-          <w:rFonts w:ascii="Times New Roman" w:hAnsi="Times New Roman"/>
-        </w:rPr>
-        <w:t>&lt;table with index of document XX&gt;</w:t>
-      </w:r>
-    </w:p>
+        <w:rPr/>
+      </w:pPr>
+      <w:r>
+        <w:rPr>
+          <w:rFonts w:ascii="Times New Roman" w:hAnsi="Times New Roman"/>
+        </w:rPr>
+        <w:t>This document is organized into the following sections:</w:t>
+      </w:r>
+    </w:p>
+    <w:p>
+      <w:pPr>
+        <w:pStyle w:val="Normal"/>
+        <w:rPr>
+          <w:rFonts w:ascii="Times New Roman" w:hAnsi="Times New Roman"/>
+        </w:rPr>
+      </w:pPr>
+      <w:r>
+        <w:rPr/>
+      </w:r>
+    </w:p>
+    <w:p>
+      <w:pPr>
+        <w:pStyle w:val="Normal"/>
+        <w:rPr>
+          <w:rFonts w:ascii="Times New Roman" w:hAnsi="Times New Roman"/>
+        </w:rPr>
+      </w:pPr>
+      <w:r>
+        <w:rPr/>
+      </w:r>
+    </w:p>
+    <w:tbl>
+      <w:tblPr>
+        <w:tblW w:w="9970" w:type="dxa"/>
+        <w:jc w:val="left"/>
+        <w:tblInd w:w="53" w:type="dxa"/>
+        <w:tblBorders>
+          <w:top w:val="single" w:sz="2" w:space="0" w:color="000001"/>
+          <w:left w:val="single" w:sz="2" w:space="0" w:color="000001"/>
+          <w:bottom w:val="single" w:sz="2" w:space="0" w:color="000001"/>
+          <w:insideH w:val="single" w:sz="2" w:space="0" w:color="000001"/>
+        </w:tblBorders>
+        <w:tblCellMar>
+          <w:top w:w="55" w:type="dxa"/>
+          <w:left w:w="51" w:type="dxa"/>
+          <w:bottom w:w="55" w:type="dxa"/>
+          <w:right w:w="55" w:type="dxa"/>
+        </w:tblCellMar>
+      </w:tblPr>
+      <w:tblGrid>
+        <w:gridCol w:w="2970"/>
+        <w:gridCol w:w="7000"/>
+      </w:tblGrid>
+      <w:tr>
+        <w:trPr/>
+        <w:tc>
+          <w:tcPr>
+            <w:tcW w:w="2970" w:type="dxa"/>
+            <w:tcBorders>
+              <w:top w:val="single" w:sz="2" w:space="0" w:color="000001"/>
+              <w:left w:val="single" w:sz="2" w:space="0" w:color="000001"/>
+              <w:bottom w:val="single" w:sz="2" w:space="0" w:color="000001"/>
+              <w:insideH w:val="single" w:sz="2" w:space="0" w:color="000001"/>
+            </w:tcBorders>
+            <w:shd w:fill="EEEEEE" w:val="clear"/>
+            <w:tcMar>
+              <w:left w:w="51" w:type="dxa"/>
+            </w:tcMar>
+          </w:tcPr>
+          <w:p>
+            <w:pPr>
+              <w:pStyle w:val="TableContents"/>
+              <w:rPr/>
+            </w:pPr>
+            <w:r>
+              <w:rPr/>
+              <w:t>Introduction</w:t>
+            </w:r>
+          </w:p>
+        </w:tc>
+        <w:tc>
+          <w:tcPr>
+            <w:tcW w:w="7000" w:type="dxa"/>
+            <w:tcBorders>
+              <w:top w:val="single" w:sz="2" w:space="0" w:color="000001"/>
+              <w:left w:val="single" w:sz="2" w:space="0" w:color="000001"/>
+              <w:bottom w:val="single" w:sz="2" w:space="0" w:color="000001"/>
+              <w:right w:val="single" w:sz="2" w:space="0" w:color="000001"/>
+              <w:insideH w:val="single" w:sz="2" w:space="0" w:color="000001"/>
+              <w:insideV w:val="single" w:sz="2" w:space="0" w:color="000001"/>
+            </w:tcBorders>
+            <w:shd w:fill="auto" w:val="clear"/>
+            <w:tcMar>
+              <w:left w:w="51" w:type="dxa"/>
+            </w:tcMar>
+          </w:tcPr>
+          <w:p>
+            <w:pPr>
+              <w:pStyle w:val="TableContents"/>
+              <w:rPr/>
+            </w:pPr>
+            <w:r>
+              <w:rPr/>
+              <w:t>Information related to this document. Includes purpose, scope, organization, and audience descriptions.</w:t>
+            </w:r>
+          </w:p>
+        </w:tc>
+      </w:tr>
+      <w:tr>
+        <w:trPr/>
+        <w:tc>
+          <w:tcPr>
+            <w:tcW w:w="2970" w:type="dxa"/>
+            <w:tcBorders>
+              <w:top w:val="single" w:sz="2" w:space="0" w:color="000001"/>
+              <w:left w:val="single" w:sz="2" w:space="0" w:color="000001"/>
+              <w:bottom w:val="single" w:sz="2" w:space="0" w:color="000001"/>
+              <w:insideH w:val="single" w:sz="2" w:space="0" w:color="000001"/>
+            </w:tcBorders>
+            <w:shd w:fill="EEEEEE" w:val="clear"/>
+            <w:tcMar>
+              <w:left w:w="51" w:type="dxa"/>
+            </w:tcMar>
+          </w:tcPr>
+          <w:p>
+            <w:pPr>
+              <w:pStyle w:val="TableContents"/>
+              <w:rPr/>
+            </w:pPr>
+            <w:r>
+              <w:rPr/>
+              <w:t>Design Overview</w:t>
+            </w:r>
+          </w:p>
+        </w:tc>
+        <w:tc>
+          <w:tcPr>
+            <w:tcW w:w="7000" w:type="dxa"/>
+            <w:tcBorders>
+              <w:top w:val="single" w:sz="2" w:space="0" w:color="000001"/>
+              <w:left w:val="single" w:sz="2" w:space="0" w:color="000001"/>
+              <w:bottom w:val="single" w:sz="2" w:space="0" w:color="000001"/>
+              <w:right w:val="single" w:sz="2" w:space="0" w:color="000001"/>
+              <w:insideH w:val="single" w:sz="2" w:space="0" w:color="000001"/>
+              <w:insideV w:val="single" w:sz="2" w:space="0" w:color="000001"/>
+            </w:tcBorders>
+            <w:shd w:fill="auto" w:val="clear"/>
+            <w:tcMar>
+              <w:left w:w="51" w:type="dxa"/>
+            </w:tcMar>
+          </w:tcPr>
+          <w:p>
+            <w:pPr>
+              <w:pStyle w:val="TableContents"/>
+              <w:rPr/>
+            </w:pPr>
+            <w:r>
+              <w:rPr/>
+              <w:t>Defines the approach taken to implement the KWFCI system. This includes design goals and philosophies as well as technical details.</w:t>
+            </w:r>
+          </w:p>
+        </w:tc>
+      </w:tr>
+      <w:tr>
+        <w:trPr/>
+        <w:tc>
+          <w:tcPr>
+            <w:tcW w:w="2970" w:type="dxa"/>
+            <w:tcBorders>
+              <w:top w:val="single" w:sz="2" w:space="0" w:color="000001"/>
+              <w:left w:val="single" w:sz="2" w:space="0" w:color="000001"/>
+              <w:bottom w:val="single" w:sz="2" w:space="0" w:color="000001"/>
+              <w:insideH w:val="single" w:sz="2" w:space="0" w:color="000001"/>
+            </w:tcBorders>
+            <w:shd w:fill="EEEEEE" w:val="clear"/>
+            <w:tcMar>
+              <w:left w:w="51" w:type="dxa"/>
+            </w:tcMar>
+          </w:tcPr>
+          <w:p>
+            <w:pPr>
+              <w:pStyle w:val="TableContents"/>
+              <w:rPr/>
+            </w:pPr>
+            <w:r>
+              <w:rPr/>
+              <w:t>Use Cases</w:t>
+            </w:r>
+          </w:p>
+        </w:tc>
+        <w:tc>
+          <w:tcPr>
+            <w:tcW w:w="7000" w:type="dxa"/>
+            <w:tcBorders>
+              <w:top w:val="single" w:sz="2" w:space="0" w:color="000001"/>
+              <w:left w:val="single" w:sz="2" w:space="0" w:color="000001"/>
+              <w:bottom w:val="single" w:sz="2" w:space="0" w:color="000001"/>
+              <w:right w:val="single" w:sz="2" w:space="0" w:color="000001"/>
+              <w:insideH w:val="single" w:sz="2" w:space="0" w:color="000001"/>
+              <w:insideV w:val="single" w:sz="2" w:space="0" w:color="000001"/>
+            </w:tcBorders>
+            <w:shd w:fill="auto" w:val="clear"/>
+            <w:tcMar>
+              <w:left w:w="51" w:type="dxa"/>
+            </w:tcMar>
+          </w:tcPr>
+          <w:p>
+            <w:pPr>
+              <w:pStyle w:val="TableContents"/>
+              <w:rPr/>
+            </w:pPr>
+            <w:r>
+              <w:rPr/>
+              <w:t>Details regarding the KWFCI usage by invested actors.</w:t>
+            </w:r>
+          </w:p>
+        </w:tc>
+      </w:tr>
+      <w:tr>
+        <w:trPr/>
+        <w:tc>
+          <w:tcPr>
+            <w:tcW w:w="2970" w:type="dxa"/>
+            <w:tcBorders>
+              <w:top w:val="single" w:sz="2" w:space="0" w:color="000001"/>
+              <w:left w:val="single" w:sz="2" w:space="0" w:color="000001"/>
+              <w:bottom w:val="single" w:sz="2" w:space="0" w:color="000001"/>
+              <w:insideH w:val="single" w:sz="2" w:space="0" w:color="000001"/>
+            </w:tcBorders>
+            <w:shd w:fill="EEEEEE" w:val="clear"/>
+            <w:tcMar>
+              <w:left w:w="51" w:type="dxa"/>
+            </w:tcMar>
+          </w:tcPr>
+          <w:p>
+            <w:pPr>
+              <w:pStyle w:val="TableContents"/>
+              <w:rPr/>
+            </w:pPr>
+            <w:r>
+              <w:rPr/>
+              <w:t>Application Architecture</w:t>
+            </w:r>
+          </w:p>
+        </w:tc>
+        <w:tc>
+          <w:tcPr>
+            <w:tcW w:w="7000" w:type="dxa"/>
+            <w:tcBorders>
+              <w:top w:val="single" w:sz="2" w:space="0" w:color="000001"/>
+              <w:left w:val="single" w:sz="2" w:space="0" w:color="000001"/>
+              <w:bottom w:val="single" w:sz="2" w:space="0" w:color="000001"/>
+              <w:right w:val="single" w:sz="2" w:space="0" w:color="000001"/>
+              <w:insideH w:val="single" w:sz="2" w:space="0" w:color="000001"/>
+              <w:insideV w:val="single" w:sz="2" w:space="0" w:color="000001"/>
+            </w:tcBorders>
+            <w:shd w:fill="auto" w:val="clear"/>
+            <w:tcMar>
+              <w:left w:w="51" w:type="dxa"/>
+            </w:tcMar>
+          </w:tcPr>
+          <w:p>
+            <w:pPr>
+              <w:pStyle w:val="TableContents"/>
+              <w:rPr/>
+            </w:pPr>
+            <w:r>
+              <w:rPr/>
+              <w:t>Information explaining the design architecture of the KWFCI system.</w:t>
+            </w:r>
+          </w:p>
+        </w:tc>
+      </w:tr>
+      <w:tr>
+        <w:trPr/>
+        <w:tc>
+          <w:tcPr>
+            <w:tcW w:w="2970" w:type="dxa"/>
+            <w:tcBorders>
+              <w:top w:val="single" w:sz="2" w:space="0" w:color="000001"/>
+              <w:left w:val="single" w:sz="2" w:space="0" w:color="000001"/>
+              <w:bottom w:val="single" w:sz="2" w:space="0" w:color="000001"/>
+              <w:insideH w:val="single" w:sz="2" w:space="0" w:color="000001"/>
+            </w:tcBorders>
+            <w:shd w:fill="EEEEEE" w:val="clear"/>
+            <w:tcMar>
+              <w:left w:w="51" w:type="dxa"/>
+            </w:tcMar>
+          </w:tcPr>
+          <w:p>
+            <w:pPr>
+              <w:pStyle w:val="TableContents"/>
+              <w:rPr/>
+            </w:pPr>
+            <w:r>
+              <w:rPr/>
+              <w:t>Application Implementation</w:t>
+            </w:r>
+          </w:p>
+        </w:tc>
+        <w:tc>
+          <w:tcPr>
+            <w:tcW w:w="7000" w:type="dxa"/>
+            <w:tcBorders>
+              <w:top w:val="single" w:sz="2" w:space="0" w:color="000001"/>
+              <w:left w:val="single" w:sz="2" w:space="0" w:color="000001"/>
+              <w:bottom w:val="single" w:sz="2" w:space="0" w:color="000001"/>
+              <w:right w:val="single" w:sz="2" w:space="0" w:color="000001"/>
+              <w:insideH w:val="single" w:sz="2" w:space="0" w:color="000001"/>
+              <w:insideV w:val="single" w:sz="2" w:space="0" w:color="000001"/>
+            </w:tcBorders>
+            <w:shd w:fill="auto" w:val="clear"/>
+            <w:tcMar>
+              <w:left w:w="51" w:type="dxa"/>
+            </w:tcMar>
+          </w:tcPr>
+          <w:p>
+            <w:pPr>
+              <w:pStyle w:val="TableContents"/>
+              <w:rPr/>
+            </w:pPr>
+            <w:r>
+              <w:rPr/>
+              <w:t>Directory structure and relevant details about how the KWFCI system is organized.</w:t>
+            </w:r>
+          </w:p>
+        </w:tc>
+      </w:tr>
+      <w:tr>
+        <w:trPr/>
+        <w:tc>
+          <w:tcPr>
+            <w:tcW w:w="2970" w:type="dxa"/>
+            <w:tcBorders>
+              <w:left w:val="single" w:sz="2" w:space="0" w:color="000001"/>
+              <w:bottom w:val="single" w:sz="2" w:space="0" w:color="000001"/>
+              <w:insideH w:val="single" w:sz="2" w:space="0" w:color="000001"/>
+            </w:tcBorders>
+            <w:shd w:fill="EEEEEE" w:val="clear"/>
+            <w:tcMar>
+              <w:left w:w="51" w:type="dxa"/>
+            </w:tcMar>
+          </w:tcPr>
+          <w:p>
+            <w:pPr>
+              <w:pStyle w:val="TableContents"/>
+              <w:rPr/>
+            </w:pPr>
+            <w:r>
+              <w:rPr/>
+              <w:t>Database Architecture</w:t>
+            </w:r>
+          </w:p>
+        </w:tc>
+        <w:tc>
+          <w:tcPr>
+            <w:tcW w:w="7000" w:type="dxa"/>
+            <w:tcBorders>
+              <w:left w:val="single" w:sz="2" w:space="0" w:color="000001"/>
+              <w:bottom w:val="single" w:sz="2" w:space="0" w:color="000001"/>
+              <w:right w:val="single" w:sz="2" w:space="0" w:color="000001"/>
+              <w:insideH w:val="single" w:sz="2" w:space="0" w:color="000001"/>
+              <w:insideV w:val="single" w:sz="2" w:space="0" w:color="000001"/>
+            </w:tcBorders>
+            <w:shd w:fill="auto" w:val="clear"/>
+            <w:tcMar>
+              <w:left w:w="51" w:type="dxa"/>
+            </w:tcMar>
+          </w:tcPr>
+          <w:p>
+            <w:pPr>
+              <w:pStyle w:val="TableContents"/>
+              <w:rPr/>
+            </w:pPr>
+            <w:r>
+              <w:rPr/>
+              <w:t>Specifics of the database arrangement and architecture as it relates to the implementation of the KWFCI.</w:t>
+            </w:r>
+          </w:p>
+        </w:tc>
+      </w:tr>
+      <w:tr>
+        <w:trPr/>
+        <w:tc>
+          <w:tcPr>
+            <w:tcW w:w="2970" w:type="dxa"/>
+            <w:tcBorders>
+              <w:left w:val="single" w:sz="2" w:space="0" w:color="000001"/>
+              <w:bottom w:val="single" w:sz="2" w:space="0" w:color="000001"/>
+              <w:insideH w:val="single" w:sz="2" w:space="0" w:color="000001"/>
+            </w:tcBorders>
+            <w:shd w:fill="EEEEEE" w:val="clear"/>
+            <w:tcMar>
+              <w:left w:w="51" w:type="dxa"/>
+            </w:tcMar>
+          </w:tcPr>
+          <w:p>
+            <w:pPr>
+              <w:pStyle w:val="TableContents"/>
+              <w:rPr/>
+            </w:pPr>
+            <w:r>
+              <w:rPr/>
+              <w:t>Assumptions and Constraints</w:t>
+            </w:r>
+          </w:p>
+        </w:tc>
+        <w:tc>
+          <w:tcPr>
+            <w:tcW w:w="7000" w:type="dxa"/>
+            <w:tcBorders>
+              <w:left w:val="single" w:sz="2" w:space="0" w:color="000001"/>
+              <w:bottom w:val="single" w:sz="2" w:space="0" w:color="000001"/>
+              <w:right w:val="single" w:sz="2" w:space="0" w:color="000001"/>
+              <w:insideH w:val="single" w:sz="2" w:space="0" w:color="000001"/>
+              <w:insideV w:val="single" w:sz="2" w:space="0" w:color="000001"/>
+            </w:tcBorders>
+            <w:shd w:fill="auto" w:val="clear"/>
+            <w:tcMar>
+              <w:left w:w="51" w:type="dxa"/>
+            </w:tcMar>
+          </w:tcPr>
+          <w:p>
+            <w:pPr>
+              <w:pStyle w:val="TableContents"/>
+              <w:rPr/>
+            </w:pPr>
+            <w:r>
+              <w:rPr/>
+              <w:t>A listing of assumptions made during the development process by the implementation team, as well as any constraints to be considered.</w:t>
+            </w:r>
+          </w:p>
+        </w:tc>
+      </w:tr>
+      <w:tr>
+        <w:trPr/>
+        <w:tc>
+          <w:tcPr>
+            <w:tcW w:w="2970" w:type="dxa"/>
+            <w:tcBorders>
+              <w:left w:val="single" w:sz="2" w:space="0" w:color="000001"/>
+              <w:bottom w:val="single" w:sz="2" w:space="0" w:color="000001"/>
+              <w:insideH w:val="single" w:sz="2" w:space="0" w:color="000001"/>
+            </w:tcBorders>
+            <w:shd w:fill="EEEEEE" w:val="clear"/>
+            <w:tcMar>
+              <w:left w:w="51" w:type="dxa"/>
+            </w:tcMar>
+          </w:tcPr>
+          <w:p>
+            <w:pPr>
+              <w:pStyle w:val="TableContents"/>
+              <w:rPr/>
+            </w:pPr>
+            <w:r>
+              <w:rPr/>
+              <w:t>Appendix A</w:t>
+            </w:r>
+          </w:p>
+        </w:tc>
+        <w:tc>
+          <w:tcPr>
+            <w:tcW w:w="7000" w:type="dxa"/>
+            <w:tcBorders>
+              <w:left w:val="single" w:sz="2" w:space="0" w:color="000001"/>
+              <w:bottom w:val="single" w:sz="2" w:space="0" w:color="000001"/>
+              <w:right w:val="single" w:sz="2" w:space="0" w:color="000001"/>
+              <w:insideH w:val="single" w:sz="2" w:space="0" w:color="000001"/>
+              <w:insideV w:val="single" w:sz="2" w:space="0" w:color="000001"/>
+            </w:tcBorders>
+            <w:shd w:fill="auto" w:val="clear"/>
+            <w:tcMar>
+              <w:left w:w="51" w:type="dxa"/>
+            </w:tcMar>
+          </w:tcPr>
+          <w:p>
+            <w:pPr>
+              <w:pStyle w:val="TableContents"/>
+              <w:rPr/>
+            </w:pPr>
+            <w:r>
+              <w:rPr/>
+              <w:t>Acronym and abbreviation definitions.</w:t>
+            </w:r>
+          </w:p>
+        </w:tc>
+      </w:tr>
+      <w:tr>
+        <w:trPr/>
+        <w:tc>
+          <w:tcPr>
+            <w:tcW w:w="2970" w:type="dxa"/>
+            <w:tcBorders>
+              <w:left w:val="single" w:sz="2" w:space="0" w:color="000001"/>
+              <w:bottom w:val="single" w:sz="2" w:space="0" w:color="000001"/>
+              <w:insideH w:val="single" w:sz="2" w:space="0" w:color="000001"/>
+            </w:tcBorders>
+            <w:shd w:fill="EEEEEE" w:val="clear"/>
+            <w:tcMar>
+              <w:left w:w="51" w:type="dxa"/>
+            </w:tcMar>
+          </w:tcPr>
+          <w:p>
+            <w:pPr>
+              <w:pStyle w:val="TableContents"/>
+              <w:rPr/>
+            </w:pPr>
+            <w:r>
+              <w:rPr/>
+              <w:t>Appendix B</w:t>
+            </w:r>
+          </w:p>
+        </w:tc>
+        <w:tc>
+          <w:tcPr>
+            <w:tcW w:w="7000" w:type="dxa"/>
+            <w:tcBorders>
+              <w:left w:val="single" w:sz="2" w:space="0" w:color="000001"/>
+              <w:bottom w:val="single" w:sz="2" w:space="0" w:color="000001"/>
+              <w:right w:val="single" w:sz="2" w:space="0" w:color="000001"/>
+              <w:insideH w:val="single" w:sz="2" w:space="0" w:color="000001"/>
+              <w:insideV w:val="single" w:sz="2" w:space="0" w:color="000001"/>
+            </w:tcBorders>
+            <w:shd w:fill="auto" w:val="clear"/>
+            <w:tcMar>
+              <w:left w:w="51" w:type="dxa"/>
+            </w:tcMar>
+          </w:tcPr>
+          <w:p>
+            <w:pPr>
+              <w:pStyle w:val="TableContents"/>
+              <w:rPr/>
+            </w:pPr>
+            <w:r>
+              <w:rPr/>
+              <w:t>Products and tools used.</w:t>
+            </w:r>
+          </w:p>
+        </w:tc>
+      </w:tr>
+      <w:tr>
+        <w:trPr/>
+        <w:tc>
+          <w:tcPr>
+            <w:tcW w:w="2970" w:type="dxa"/>
+            <w:tcBorders>
+              <w:left w:val="single" w:sz="2" w:space="0" w:color="000001"/>
+              <w:bottom w:val="single" w:sz="2" w:space="0" w:color="000001"/>
+              <w:insideH w:val="single" w:sz="2" w:space="0" w:color="000001"/>
+            </w:tcBorders>
+            <w:shd w:fill="EEEEEE" w:val="clear"/>
+            <w:tcMar>
+              <w:left w:w="51" w:type="dxa"/>
+            </w:tcMar>
+          </w:tcPr>
+          <w:p>
+            <w:pPr>
+              <w:pStyle w:val="TableContents"/>
+              <w:rPr/>
+            </w:pPr>
+            <w:r>
+              <w:rPr/>
+              <w:t>Appendix C</w:t>
+            </w:r>
+          </w:p>
+        </w:tc>
+        <w:tc>
+          <w:tcPr>
+            <w:tcW w:w="7000" w:type="dxa"/>
+            <w:tcBorders>
+              <w:left w:val="single" w:sz="2" w:space="0" w:color="000001"/>
+              <w:bottom w:val="single" w:sz="2" w:space="0" w:color="000001"/>
+              <w:right w:val="single" w:sz="2" w:space="0" w:color="000001"/>
+              <w:insideH w:val="single" w:sz="2" w:space="0" w:color="000001"/>
+              <w:insideV w:val="single" w:sz="2" w:space="0" w:color="000001"/>
+            </w:tcBorders>
+            <w:shd w:fill="auto" w:val="clear"/>
+            <w:tcMar>
+              <w:left w:w="51" w:type="dxa"/>
+            </w:tcMar>
+          </w:tcPr>
+          <w:p>
+            <w:pPr>
+              <w:pStyle w:val="TableContents"/>
+              <w:rPr/>
+            </w:pPr>
+            <w:r>
+              <w:rPr/>
+              <w:t>Data dictionary of the system.</w:t>
+            </w:r>
+          </w:p>
+        </w:tc>
+      </w:tr>
+      <w:tr>
+        <w:trPr/>
+        <w:tc>
+          <w:tcPr>
+            <w:tcW w:w="2970" w:type="dxa"/>
+            <w:tcBorders>
+              <w:left w:val="single" w:sz="2" w:space="0" w:color="000001"/>
+              <w:bottom w:val="single" w:sz="2" w:space="0" w:color="000001"/>
+              <w:insideH w:val="single" w:sz="2" w:space="0" w:color="000001"/>
+            </w:tcBorders>
+            <w:shd w:fill="EEEEEE" w:val="clear"/>
+            <w:tcMar>
+              <w:left w:w="51" w:type="dxa"/>
+            </w:tcMar>
+          </w:tcPr>
+          <w:p>
+            <w:pPr>
+              <w:pStyle w:val="TableContents"/>
+              <w:rPr/>
+            </w:pPr>
+            <w:r>
+              <w:rPr/>
+              <w:t>Appendix D</w:t>
+            </w:r>
+          </w:p>
+        </w:tc>
+        <w:tc>
+          <w:tcPr>
+            <w:tcW w:w="7000" w:type="dxa"/>
+            <w:tcBorders>
+              <w:left w:val="single" w:sz="2" w:space="0" w:color="000001"/>
+              <w:bottom w:val="single" w:sz="2" w:space="0" w:color="000001"/>
+              <w:right w:val="single" w:sz="2" w:space="0" w:color="000001"/>
+              <w:insideH w:val="single" w:sz="2" w:space="0" w:color="000001"/>
+              <w:insideV w:val="single" w:sz="2" w:space="0" w:color="000001"/>
+            </w:tcBorders>
+            <w:shd w:fill="auto" w:val="clear"/>
+            <w:tcMar>
+              <w:left w:w="51" w:type="dxa"/>
+            </w:tcMar>
+          </w:tcPr>
+          <w:p>
+            <w:pPr>
+              <w:pStyle w:val="TableContents"/>
+              <w:rPr/>
+            </w:pPr>
+            <w:r>
+              <w:rPr/>
+              <w:t>Configuration files required.</w:t>
+            </w:r>
+          </w:p>
+        </w:tc>
+      </w:tr>
+    </w:tbl>
     <w:p>
       <w:pPr>
         <w:pStyle w:val="Normal"/>
@@ -566,55 +1200,58 @@
     <w:p>
       <w:pPr>
         <w:pStyle w:val="Normal"/>
-        <w:rPr>
-          <w:rFonts w:ascii="Times New Roman" w:hAnsi="Times New Roman"/>
-        </w:rPr>
-      </w:pPr>
-      <w:r>
-        <w:rPr>
-          <w:rFonts w:ascii="Times New Roman" w:hAnsi="Times New Roman"/>
-        </w:rPr>
-        <w:t xml:space="preserve">The intended audience for this document include KWFCIS design and implementation stakeholders, interface design team members, and technical guidance advisors. </w:t>
-      </w:r>
-    </w:p>
-    <w:p>
-      <w:pPr>
-        <w:pStyle w:val="Normal"/>
-        <w:rPr>
-          <w:rFonts w:ascii="Times New Roman" w:hAnsi="Times New Roman"/>
-        </w:rPr>
-      </w:pPr>
-      <w:r>
-        <w:rPr>
-          <w:rFonts w:ascii="Times New Roman" w:hAnsi="Times New Roman"/>
-        </w:rPr>
-      </w:r>
-    </w:p>
-    <w:p>
-      <w:pPr>
-        <w:pStyle w:val="Normal"/>
-        <w:rPr>
-          <w:rFonts w:ascii="Times New Roman" w:hAnsi="Times New Roman"/>
-        </w:rPr>
-      </w:pPr>
-      <w:r>
-        <w:rPr>
-          <w:rFonts w:ascii="Times New Roman" w:hAnsi="Times New Roman"/>
-        </w:rPr>
-      </w:r>
-    </w:p>
-    <w:p>
-      <w:pPr>
-        <w:pStyle w:val="Normal"/>
-        <w:rPr>
-          <w:rFonts w:ascii="Times New Roman" w:hAnsi="Times New Roman"/>
-          <w:b/>
+        <w:rPr/>
+      </w:pPr>
+      <w:r>
+        <w:rPr>
+          <w:rFonts w:ascii="Times New Roman" w:hAnsi="Times New Roman"/>
+        </w:rPr>
+        <w:t xml:space="preserve">The intended audience for this document include KWFCI design and implementation stakeholders, interface design team members, and technical guidance advisors. </w:t>
+      </w:r>
+    </w:p>
+    <w:p>
+      <w:pPr>
+        <w:pStyle w:val="Normal"/>
+        <w:rPr>
+          <w:rFonts w:ascii="Times New Roman" w:hAnsi="Times New Roman"/>
+        </w:rPr>
+      </w:pPr>
+      <w:r>
+        <w:rPr>
+          <w:rFonts w:ascii="Times New Roman" w:hAnsi="Times New Roman"/>
+        </w:rPr>
+      </w:r>
+    </w:p>
+    <w:p>
+      <w:pPr>
+        <w:pStyle w:val="Normal"/>
+        <w:rPr>
+          <w:rFonts w:ascii="Times New Roman" w:hAnsi="Times New Roman"/>
+        </w:rPr>
+      </w:pPr>
+      <w:r>
+        <w:rPr>
+          <w:rFonts w:ascii="Times New Roman" w:hAnsi="Times New Roman"/>
+        </w:rPr>
+      </w:r>
+    </w:p>
+    <w:p>
+      <w:pPr>
+        <w:pStyle w:val="Normal"/>
+        <w:rPr/>
+      </w:pPr>
+      <w:r>
+        <w:rPr>
+          <w:rFonts w:ascii="Times New Roman" w:hAnsi="Times New Roman"/>
           <w:b/>
           <w:bCs/>
           <w:sz w:val="32"/>
           <w:szCs w:val="32"/>
         </w:rPr>
-      </w:pPr>
+        <w:t xml:space="preserve">1.5 </w:t>
+        <w:tab/>
+        <w:t xml:space="preserve">Acronyms </w:t>
+      </w:r>
       <w:r>
         <w:rPr>
           <w:rFonts w:ascii="Times New Roman" w:hAnsi="Times New Roman"/>
@@ -623,9 +1260,7 @@
           <w:sz w:val="32"/>
           <w:szCs w:val="32"/>
         </w:rPr>
-        <w:t xml:space="preserve">1.5 </w:t>
-        <w:tab/>
-        <w:t>Acronyms, Abbreviations, Terms, and Definitions</w:t>
+        <w:t>and Abbreviations</w:t>
       </w:r>
     </w:p>
     <w:p>
@@ -653,15 +1288,18 @@
     <w:p>
       <w:pPr>
         <w:pStyle w:val="Normal"/>
-        <w:rPr>
-          <w:rFonts w:ascii="Times New Roman" w:hAnsi="Times New Roman"/>
-          <w:b w:val="false"/>
+        <w:rPr/>
+      </w:pPr>
+      <w:r>
+        <w:rPr>
+          <w:rFonts w:ascii="Times New Roman" w:hAnsi="Times New Roman"/>
           <w:b w:val="false"/>
           <w:bCs w:val="false"/>
           <w:sz w:val="24"/>
           <w:szCs w:val="24"/>
         </w:rPr>
-      </w:pPr>
+        <w:t>Appendix A</w:t>
+      </w:r>
       <w:r>
         <w:rPr>
           <w:rFonts w:ascii="Times New Roman" w:hAnsi="Times New Roman"/>
@@ -670,7 +1308,27 @@
           <w:sz w:val="24"/>
           <w:szCs w:val="24"/>
         </w:rPr>
-        <w:t>Appendix (XX) contains a list of acronyms and abbreviations.</w:t>
+        <w:t xml:space="preserve"> </w:t>
+      </w:r>
+      <w:r>
+        <w:rPr>
+          <w:rFonts w:ascii="Times New Roman" w:hAnsi="Times New Roman"/>
+          <w:b w:val="false"/>
+          <w:bCs w:val="false"/>
+          <w:sz w:val="24"/>
+          <w:szCs w:val="24"/>
+        </w:rPr>
+        <w:t xml:space="preserve">contains a list of acronyms and abbreviations </w:t>
+      </w:r>
+      <w:r>
+        <w:rPr>
+          <w:rFonts w:ascii="Times New Roman" w:hAnsi="Times New Roman"/>
+          <w:b w:val="false"/>
+          <w:bCs w:val="false"/>
+          <w:sz w:val="24"/>
+          <w:szCs w:val="24"/>
+        </w:rPr>
+        <w:t>utilized in this document.</w:t>
       </w:r>
     </w:p>
     <w:p>
@@ -709,6 +1367,8 @@
           <w:rFonts w:ascii="Times New Roman" w:hAnsi="Times New Roman"/>
         </w:rPr>
       </w:pPr>
+      <w:bookmarkStart w:id="0" w:name="__DdeLink__246_1306794211"/>
+      <w:bookmarkEnd w:id="0"/>
       <w:r>
         <w:rPr>
           <w:rFonts w:ascii="Times New Roman" w:hAnsi="Times New Roman"/>
@@ -2118,15 +2778,19 @@
     <w:p>
       <w:pPr>
         <w:pStyle w:val="Normal"/>
-        <w:rPr>
-          <w:rFonts w:ascii="Times New Roman" w:hAnsi="Times New Roman"/>
-        </w:rPr>
-      </w:pPr>
-      <w:r>
-        <w:rPr>
-          <w:rFonts w:ascii="Times New Roman" w:hAnsi="Times New Roman"/>
-        </w:rPr>
-        <w:t>3. Use Cases</w:t>
+        <w:rPr/>
+      </w:pPr>
+      <w:r>
+        <w:rPr>
+          <w:rFonts w:ascii="Times New Roman" w:hAnsi="Times New Roman"/>
+          <w:b/>
+          <w:bCs/>
+          <w:sz w:val="32"/>
+          <w:szCs w:val="32"/>
+        </w:rPr>
+        <w:t xml:space="preserve">3. </w:t>
+        <w:tab/>
+        <w:t>Use Cases</w:t>
       </w:r>
     </w:p>
     <w:p>
@@ -2167,7 +2831,27 @@
         <w:rPr>
           <w:rFonts w:ascii="Times New Roman" w:hAnsi="Times New Roman"/>
         </w:rPr>
-        <w:t>4. Application Architecture</w:t>
+      </w:r>
+      <w:r>
+        <w:br w:type="page"/>
+      </w:r>
+    </w:p>
+    <w:p>
+      <w:pPr>
+        <w:pStyle w:val="Normal"/>
+        <w:rPr/>
+      </w:pPr>
+      <w:r>
+        <w:rPr>
+          <w:rFonts w:ascii="Times New Roman" w:hAnsi="Times New Roman"/>
+          <w:b/>
+          <w:bCs/>
+          <w:sz w:val="32"/>
+          <w:szCs w:val="32"/>
+        </w:rPr>
+        <w:t xml:space="preserve">4. </w:t>
+        <w:tab/>
+        <w:t>Application Architecture</w:t>
       </w:r>
     </w:p>
     <w:p>
@@ -2280,19 +2964,26 @@
           <w:rFonts w:ascii="Times New Roman" w:hAnsi="Times New Roman"/>
         </w:rPr>
       </w:r>
-    </w:p>
-    <w:p>
-      <w:pPr>
-        <w:pStyle w:val="Normal"/>
-        <w:rPr>
-          <w:rFonts w:ascii="Times New Roman" w:hAnsi="Times New Roman"/>
-        </w:rPr>
-      </w:pPr>
-      <w:r>
-        <w:rPr>
-          <w:rFonts w:ascii="Times New Roman" w:hAnsi="Times New Roman"/>
-        </w:rPr>
-        <w:t>5. Application Implementation</w:t>
+      <w:r>
+        <w:br w:type="page"/>
+      </w:r>
+    </w:p>
+    <w:p>
+      <w:pPr>
+        <w:pStyle w:val="Normal"/>
+        <w:rPr/>
+      </w:pPr>
+      <w:r>
+        <w:rPr>
+          <w:rFonts w:ascii="Times New Roman" w:hAnsi="Times New Roman"/>
+          <w:b/>
+          <w:bCs/>
+          <w:sz w:val="32"/>
+          <w:szCs w:val="32"/>
+        </w:rPr>
+        <w:t xml:space="preserve">5. </w:t>
+        <w:tab/>
+        <w:t>Application Implementation</w:t>
       </w:r>
     </w:p>
     <w:p>
@@ -2335,19 +3026,26 @@
           <w:rFonts w:ascii="Times New Roman" w:hAnsi="Times New Roman"/>
         </w:rPr>
       </w:r>
-    </w:p>
-    <w:p>
-      <w:pPr>
-        <w:pStyle w:val="Normal"/>
-        <w:rPr>
-          <w:rFonts w:ascii="Times New Roman" w:hAnsi="Times New Roman"/>
-        </w:rPr>
-      </w:pPr>
-      <w:r>
-        <w:rPr>
-          <w:rFonts w:ascii="Times New Roman" w:hAnsi="Times New Roman"/>
-        </w:rPr>
-        <w:t>6. Database Architecture</w:t>
+      <w:r>
+        <w:br w:type="page"/>
+      </w:r>
+    </w:p>
+    <w:p>
+      <w:pPr>
+        <w:pStyle w:val="Normal"/>
+        <w:rPr/>
+      </w:pPr>
+      <w:r>
+        <w:rPr>
+          <w:rFonts w:ascii="Times New Roman" w:hAnsi="Times New Roman"/>
+          <w:b/>
+          <w:bCs/>
+          <w:sz w:val="32"/>
+          <w:szCs w:val="32"/>
+        </w:rPr>
+        <w:t xml:space="preserve">6. </w:t>
+        <w:tab/>
+        <w:t>Database Architecture</w:t>
       </w:r>
     </w:p>
     <w:p>
@@ -2418,135 +3116,745 @@
           <w:rFonts w:ascii="Times New Roman" w:hAnsi="Times New Roman"/>
         </w:rPr>
       </w:r>
-    </w:p>
-    <w:p>
-      <w:pPr>
-        <w:pStyle w:val="Normal"/>
-        <w:rPr>
-          <w:rFonts w:ascii="Times New Roman" w:hAnsi="Times New Roman"/>
-        </w:rPr>
-      </w:pPr>
-      <w:r>
-        <w:rPr>
-          <w:rFonts w:ascii="Times New Roman" w:hAnsi="Times New Roman"/>
-        </w:rPr>
-        <w:t>7. Assumptions and Constraints</w:t>
-      </w:r>
-    </w:p>
-    <w:p>
-      <w:pPr>
-        <w:pStyle w:val="Normal"/>
-        <w:rPr>
-          <w:rFonts w:ascii="Times New Roman" w:hAnsi="Times New Roman"/>
-        </w:rPr>
-      </w:pPr>
-      <w:r>
-        <w:rPr>
-          <w:rFonts w:ascii="Times New Roman" w:hAnsi="Times New Roman"/>
-        </w:rPr>
-        <w:t>&lt;table of assumptions and constraints&gt;</w:t>
-      </w:r>
-    </w:p>
-    <w:p>
-      <w:pPr>
-        <w:pStyle w:val="Normal"/>
-        <w:rPr>
-          <w:rFonts w:ascii="Times New Roman" w:hAnsi="Times New Roman"/>
-        </w:rPr>
-      </w:pPr>
-      <w:r>
-        <w:rPr>
-          <w:rFonts w:ascii="Times New Roman" w:hAnsi="Times New Roman"/>
-        </w:rPr>
-        <w:t>“</w:t>
-      </w:r>
-      <w:r>
-        <w:rPr>
-          <w:rFonts w:ascii="Times New Roman" w:hAnsi="Times New Roman"/>
-        </w:rPr>
-        <w:t>People will need a computer to use it”</w:t>
-      </w:r>
-    </w:p>
-    <w:p>
-      <w:pPr>
-        <w:pStyle w:val="Normal"/>
-        <w:rPr>
-          <w:rFonts w:ascii="Times New Roman" w:hAnsi="Times New Roman"/>
-        </w:rPr>
-      </w:pPr>
-      <w:r>
-        <w:rPr>
-          <w:rFonts w:ascii="Times New Roman" w:hAnsi="Times New Roman"/>
-        </w:rPr>
-        <w:t>windows 7 or later versions</w:t>
-      </w:r>
-    </w:p>
-    <w:p>
-      <w:pPr>
-        <w:pStyle w:val="Normal"/>
-        <w:rPr>
-          <w:rFonts w:ascii="Times New Roman" w:hAnsi="Times New Roman"/>
-        </w:rPr>
-      </w:pPr>
-      <w:r>
-        <w:rPr>
-          <w:rFonts w:ascii="Times New Roman" w:hAnsi="Times New Roman"/>
-        </w:rPr>
-      </w:r>
-    </w:p>
-    <w:p>
-      <w:pPr>
-        <w:pStyle w:val="Normal"/>
-        <w:rPr>
-          <w:rFonts w:ascii="Times New Roman" w:hAnsi="Times New Roman"/>
-        </w:rPr>
-      </w:pPr>
-      <w:r>
-        <w:rPr>
-          <w:rFonts w:ascii="Times New Roman" w:hAnsi="Times New Roman"/>
-        </w:rPr>
-        <w:t>Appendix A: acronyms, abbreviations, terms, and definitions</w:t>
-      </w:r>
-    </w:p>
-    <w:p>
-      <w:pPr>
-        <w:pStyle w:val="Normal"/>
-        <w:rPr>
-          <w:rFonts w:ascii="Times New Roman" w:hAnsi="Times New Roman"/>
-        </w:rPr>
-      </w:pPr>
-      <w:r>
-        <w:rPr>
-          <w:rFonts w:ascii="Times New Roman" w:hAnsi="Times New Roman"/>
-        </w:rPr>
-        <w:t>&lt;giant table of basic definitions for even things as simple as HTML&gt;</w:t>
-      </w:r>
-    </w:p>
-    <w:p>
-      <w:pPr>
-        <w:pStyle w:val="Normal"/>
-        <w:rPr>
-          <w:rFonts w:ascii="Times New Roman" w:hAnsi="Times New Roman"/>
-        </w:rPr>
-      </w:pPr>
-      <w:r>
-        <w:rPr>
-          <w:rFonts w:ascii="Times New Roman" w:hAnsi="Times New Roman"/>
-        </w:rPr>
-      </w:r>
-    </w:p>
-    <w:p>
-      <w:pPr>
-        <w:pStyle w:val="Normal"/>
-        <w:rPr>
-          <w:rFonts w:ascii="Times New Roman" w:hAnsi="Times New Roman"/>
-        </w:rPr>
-      </w:pPr>
-      <w:r>
-        <w:rPr>
-          <w:rFonts w:ascii="Times New Roman" w:hAnsi="Times New Roman"/>
-        </w:rPr>
-        <w:t>Appendix B: products and tools</w:t>
+      <w:r>
+        <w:br w:type="page"/>
+      </w:r>
+    </w:p>
+    <w:p>
+      <w:pPr>
+        <w:pStyle w:val="Normal"/>
+        <w:rPr/>
+      </w:pPr>
+      <w:r>
+        <w:rPr>
+          <w:rFonts w:ascii="Times New Roman" w:hAnsi="Times New Roman"/>
+          <w:b/>
+          <w:bCs/>
+          <w:sz w:val="32"/>
+          <w:szCs w:val="32"/>
+        </w:rPr>
+        <w:t xml:space="preserve">7. </w:t>
+        <w:tab/>
+        <w:t>Assumptions and Constraints</w:t>
+      </w:r>
+    </w:p>
+    <w:p>
+      <w:pPr>
+        <w:pStyle w:val="Normal"/>
+        <w:rPr>
+          <w:rFonts w:ascii="Times New Roman" w:hAnsi="Times New Roman"/>
+        </w:rPr>
+      </w:pPr>
+      <w:r>
+        <w:rPr>
+          <w:rFonts w:ascii="Times New Roman" w:hAnsi="Times New Roman"/>
+        </w:rPr>
+      </w:r>
+    </w:p>
+    <w:p>
+      <w:pPr>
+        <w:pStyle w:val="Normal"/>
+        <w:rPr/>
+      </w:pPr>
+      <w:r>
+        <w:rPr>
+          <w:rFonts w:ascii="Times New Roman" w:hAnsi="Times New Roman"/>
+        </w:rPr>
+        <w:t>The design of the Keller-Williams Family Check-In (KWFCI) system is designed with specific constraints being considered. During the development the implementation team will make assumptions during the process, of which several are included below.</w:t>
+      </w:r>
+    </w:p>
+    <w:p>
+      <w:pPr>
+        <w:pStyle w:val="Normal"/>
+        <w:rPr>
+          <w:rFonts w:ascii="Times New Roman" w:hAnsi="Times New Roman"/>
+        </w:rPr>
+      </w:pPr>
+      <w:r>
+        <w:rPr>
+          <w:rFonts w:ascii="Times New Roman" w:hAnsi="Times New Roman"/>
+        </w:rPr>
+      </w:r>
+    </w:p>
+    <w:p>
+      <w:pPr>
+        <w:pStyle w:val="Normal"/>
+        <w:rPr>
+          <w:rFonts w:ascii="Times New Roman" w:hAnsi="Times New Roman"/>
+        </w:rPr>
+      </w:pPr>
+      <w:r>
+        <w:rPr>
+          <w:rFonts w:ascii="Times New Roman" w:hAnsi="Times New Roman"/>
+        </w:rPr>
+      </w:r>
+    </w:p>
+    <w:tbl>
+      <w:tblPr>
+        <w:tblW w:w="9972" w:type="dxa"/>
+        <w:jc w:val="left"/>
+        <w:tblInd w:w="53" w:type="dxa"/>
+        <w:tblBorders>
+          <w:top w:val="single" w:sz="2" w:space="0" w:color="000001"/>
+          <w:left w:val="single" w:sz="2" w:space="0" w:color="000001"/>
+          <w:bottom w:val="single" w:sz="2" w:space="0" w:color="000001"/>
+          <w:right w:val="single" w:sz="2" w:space="0" w:color="000001"/>
+          <w:insideH w:val="single" w:sz="2" w:space="0" w:color="000001"/>
+          <w:insideV w:val="single" w:sz="2" w:space="0" w:color="000001"/>
+        </w:tblBorders>
+        <w:tblCellMar>
+          <w:top w:w="55" w:type="dxa"/>
+          <w:left w:w="51" w:type="dxa"/>
+          <w:bottom w:w="55" w:type="dxa"/>
+          <w:right w:w="55" w:type="dxa"/>
+        </w:tblCellMar>
+      </w:tblPr>
+      <w:tblGrid>
+        <w:gridCol w:w="9972"/>
+      </w:tblGrid>
+      <w:tr>
+        <w:trPr/>
+        <w:tc>
+          <w:tcPr>
+            <w:tcW w:w="9972" w:type="dxa"/>
+            <w:tcBorders>
+              <w:top w:val="single" w:sz="2" w:space="0" w:color="000001"/>
+              <w:left w:val="single" w:sz="2" w:space="0" w:color="000001"/>
+              <w:bottom w:val="single" w:sz="2" w:space="0" w:color="000001"/>
+              <w:right w:val="single" w:sz="2" w:space="0" w:color="000001"/>
+              <w:insideH w:val="single" w:sz="2" w:space="0" w:color="000001"/>
+              <w:insideV w:val="single" w:sz="2" w:space="0" w:color="000001"/>
+            </w:tcBorders>
+            <w:shd w:fill="66CCFF" w:val="clear"/>
+            <w:tcMar>
+              <w:left w:w="51" w:type="dxa"/>
+            </w:tcMar>
+          </w:tcPr>
+          <w:p>
+            <w:pPr>
+              <w:pStyle w:val="TableContents"/>
+              <w:jc w:val="center"/>
+              <w:rPr>
+                <w:sz w:val="28"/>
+                <w:szCs w:val="28"/>
+              </w:rPr>
+            </w:pPr>
+            <w:r>
+              <w:rPr>
+                <w:sz w:val="28"/>
+                <w:szCs w:val="28"/>
+              </w:rPr>
+              <w:t>Assumptions and Constraints</w:t>
+            </w:r>
+          </w:p>
+        </w:tc>
+      </w:tr>
+      <w:tr>
+        <w:trPr/>
+        <w:tc>
+          <w:tcPr>
+            <w:tcW w:w="9972" w:type="dxa"/>
+            <w:tcBorders>
+              <w:top w:val="single" w:sz="2" w:space="0" w:color="000001"/>
+              <w:left w:val="single" w:sz="2" w:space="0" w:color="000001"/>
+              <w:bottom w:val="single" w:sz="2" w:space="0" w:color="000001"/>
+              <w:right w:val="single" w:sz="2" w:space="0" w:color="000001"/>
+              <w:insideH w:val="single" w:sz="2" w:space="0" w:color="000001"/>
+              <w:insideV w:val="single" w:sz="2" w:space="0" w:color="000001"/>
+            </w:tcBorders>
+            <w:shd w:fill="auto" w:val="clear"/>
+            <w:tcMar>
+              <w:left w:w="51" w:type="dxa"/>
+            </w:tcMar>
+          </w:tcPr>
+          <w:p>
+            <w:pPr>
+              <w:pStyle w:val="TableContents"/>
+              <w:rPr/>
+            </w:pPr>
+            <w:r>
+              <w:rPr/>
+              <w:t>Use of the system is designed to be applied via web browsers which are considered up to date as of 3/1/2017. Separate custom software will not be necessary to utilize the KWFCI.</w:t>
+            </w:r>
+          </w:p>
+        </w:tc>
+      </w:tr>
+      <w:tr>
+        <w:trPr/>
+        <w:tc>
+          <w:tcPr>
+            <w:tcW w:w="9972" w:type="dxa"/>
+            <w:tcBorders>
+              <w:top w:val="single" w:sz="2" w:space="0" w:color="000001"/>
+              <w:left w:val="single" w:sz="2" w:space="0" w:color="000001"/>
+              <w:bottom w:val="single" w:sz="2" w:space="0" w:color="000001"/>
+              <w:right w:val="single" w:sz="2" w:space="0" w:color="000001"/>
+              <w:insideH w:val="single" w:sz="2" w:space="0" w:color="000001"/>
+              <w:insideV w:val="single" w:sz="2" w:space="0" w:color="000001"/>
+            </w:tcBorders>
+            <w:shd w:fill="auto" w:val="clear"/>
+            <w:tcMar>
+              <w:left w:w="51" w:type="dxa"/>
+            </w:tcMar>
+          </w:tcPr>
+          <w:p>
+            <w:pPr>
+              <w:pStyle w:val="TableContents"/>
+              <w:rPr/>
+            </w:pPr>
+            <w:r>
+              <w:rPr/>
+              <w:t>The KWFCI system will be hosted at the expense of the Keller-Williams company so that it may be accessed using HTTP connections. Keller-Williams staff will be responsible for determining which services they would like to purchase to enable hosting services.</w:t>
+            </w:r>
+          </w:p>
+        </w:tc>
+      </w:tr>
+      <w:tr>
+        <w:trPr/>
+        <w:tc>
+          <w:tcPr>
+            <w:tcW w:w="9972" w:type="dxa"/>
+            <w:tcBorders>
+              <w:top w:val="single" w:sz="2" w:space="0" w:color="000001"/>
+              <w:left w:val="single" w:sz="2" w:space="0" w:color="000001"/>
+              <w:bottom w:val="single" w:sz="2" w:space="0" w:color="000001"/>
+              <w:right w:val="single" w:sz="2" w:space="0" w:color="000001"/>
+              <w:insideH w:val="single" w:sz="2" w:space="0" w:color="000001"/>
+              <w:insideV w:val="single" w:sz="2" w:space="0" w:color="000001"/>
+            </w:tcBorders>
+            <w:shd w:fill="auto" w:val="clear"/>
+            <w:tcMar>
+              <w:left w:w="51" w:type="dxa"/>
+            </w:tcMar>
+          </w:tcPr>
+          <w:p>
+            <w:pPr>
+              <w:pStyle w:val="TableContents"/>
+              <w:rPr/>
+            </w:pPr>
+            <w:r>
+              <w:rPr/>
+              <w:t>Maintenance of the KWFCI system will not be the responsibility of the implementation team beyond the initial establishment of the system. Further maintenance required for the system will be the responsibility of the Keller-Williams staff to determine an expert to manage the KWFCI.</w:t>
+            </w:r>
+          </w:p>
+        </w:tc>
+      </w:tr>
+      <w:tr>
+        <w:trPr/>
+        <w:tc>
+          <w:tcPr>
+            <w:tcW w:w="9972" w:type="dxa"/>
+            <w:tcBorders>
+              <w:top w:val="single" w:sz="2" w:space="0" w:color="000001"/>
+              <w:left w:val="single" w:sz="2" w:space="0" w:color="000001"/>
+              <w:bottom w:val="single" w:sz="2" w:space="0" w:color="000001"/>
+              <w:right w:val="single" w:sz="2" w:space="0" w:color="000001"/>
+              <w:insideH w:val="single" w:sz="2" w:space="0" w:color="000001"/>
+              <w:insideV w:val="single" w:sz="2" w:space="0" w:color="000001"/>
+            </w:tcBorders>
+            <w:shd w:fill="auto" w:val="clear"/>
+            <w:tcMar>
+              <w:left w:w="51" w:type="dxa"/>
+            </w:tcMar>
+          </w:tcPr>
+          <w:p>
+            <w:pPr>
+              <w:pStyle w:val="TableContents"/>
+              <w:rPr/>
+            </w:pPr>
+            <w:r>
+              <w:rPr/>
+              <w:t>Business rules, and other encoded specifications, will be established by the implementation team upon initial creation of the KWFCI. After initial implementation, it will be the responsibility of the Keller-Williams staff expert to make any changes to the KWFCI.</w:t>
+            </w:r>
+          </w:p>
+        </w:tc>
+      </w:tr>
+      <w:tr>
+        <w:trPr/>
+        <w:tc>
+          <w:tcPr>
+            <w:tcW w:w="9972" w:type="dxa"/>
+            <w:tcBorders>
+              <w:top w:val="single" w:sz="2" w:space="0" w:color="000001"/>
+              <w:left w:val="single" w:sz="2" w:space="0" w:color="000001"/>
+              <w:bottom w:val="single" w:sz="2" w:space="0" w:color="000001"/>
+              <w:right w:val="single" w:sz="2" w:space="0" w:color="000001"/>
+              <w:insideH w:val="single" w:sz="2" w:space="0" w:color="000001"/>
+              <w:insideV w:val="single" w:sz="2" w:space="0" w:color="000001"/>
+            </w:tcBorders>
+            <w:shd w:fill="auto" w:val="clear"/>
+            <w:tcMar>
+              <w:left w:w="51" w:type="dxa"/>
+            </w:tcMar>
+          </w:tcPr>
+          <w:p>
+            <w:pPr>
+              <w:pStyle w:val="TableContents"/>
+              <w:rPr/>
+            </w:pPr>
+            <w:r>
+              <w:rPr/>
+              <w:t>Initial scope of the KWFCI is intended for the Eugene area Keller-Williams company and any further expansions of the program to include application for other regions is considered beyond the scope of the initial development of the KWFCI.</w:t>
+            </w:r>
+          </w:p>
+        </w:tc>
+      </w:tr>
+      <w:tr>
+        <w:trPr/>
+        <w:tc>
+          <w:tcPr>
+            <w:tcW w:w="9972" w:type="dxa"/>
+            <w:tcBorders>
+              <w:top w:val="single" w:sz="2" w:space="0" w:color="000001"/>
+              <w:left w:val="single" w:sz="2" w:space="0" w:color="000001"/>
+              <w:bottom w:val="single" w:sz="2" w:space="0" w:color="000001"/>
+              <w:right w:val="single" w:sz="2" w:space="0" w:color="000001"/>
+              <w:insideH w:val="single" w:sz="2" w:space="0" w:color="000001"/>
+              <w:insideV w:val="single" w:sz="2" w:space="0" w:color="000001"/>
+            </w:tcBorders>
+            <w:shd w:fill="auto" w:val="clear"/>
+            <w:tcMar>
+              <w:left w:w="51" w:type="dxa"/>
+            </w:tcMar>
+          </w:tcPr>
+          <w:p>
+            <w:pPr>
+              <w:pStyle w:val="TableContents"/>
+              <w:rPr/>
+            </w:pPr>
+            <w:r>
+              <w:rPr/>
+              <w:t>Regular access to Keller-Williams staff, for the purpose of communicating clarifications, will be available for the implementation team. Response from the Keller-Williams staff will take no longer than seven days from the implementation team's initial inquiry.</w:t>
+            </w:r>
+          </w:p>
+        </w:tc>
+      </w:tr>
+    </w:tbl>
+    <w:p>
+      <w:pPr>
+        <w:pStyle w:val="Normal"/>
+        <w:rPr>
+          <w:rFonts w:ascii="Times New Roman" w:hAnsi="Times New Roman"/>
+        </w:rPr>
+      </w:pPr>
+      <w:r>
+        <w:rPr>
+          <w:rFonts w:ascii="Times New Roman" w:hAnsi="Times New Roman"/>
+        </w:rPr>
+      </w:r>
+    </w:p>
+    <w:p>
+      <w:pPr>
+        <w:pStyle w:val="Normal"/>
+        <w:rPr>
+          <w:rFonts w:ascii="Times New Roman" w:hAnsi="Times New Roman"/>
+        </w:rPr>
+      </w:pPr>
+      <w:r>
+        <w:rPr>
+          <w:rFonts w:ascii="Times New Roman" w:hAnsi="Times New Roman"/>
+        </w:rPr>
+      </w:r>
+    </w:p>
+    <w:p>
+      <w:pPr>
+        <w:pStyle w:val="Normal"/>
+        <w:rPr>
+          <w:rFonts w:ascii="Times New Roman" w:hAnsi="Times New Roman"/>
+        </w:rPr>
+      </w:pPr>
+      <w:r>
+        <w:rPr>
+          <w:rFonts w:ascii="Times New Roman" w:hAnsi="Times New Roman"/>
+        </w:rPr>
+      </w:r>
+      <w:r>
+        <w:br w:type="page"/>
+      </w:r>
+    </w:p>
+    <w:p>
+      <w:pPr>
+        <w:pStyle w:val="Normal"/>
+        <w:rPr/>
+      </w:pPr>
+      <w:r>
+        <w:rPr>
+          <w:rFonts w:ascii="Times New Roman" w:hAnsi="Times New Roman"/>
+          <w:b/>
+          <w:bCs/>
+          <w:sz w:val="32"/>
+          <w:szCs w:val="32"/>
+        </w:rPr>
+        <w:t>Appendix A: Acronyms</w:t>
+      </w:r>
+    </w:p>
+    <w:p>
+      <w:pPr>
+        <w:pStyle w:val="Normal"/>
+        <w:rPr>
+          <w:rFonts w:ascii="Times New Roman" w:hAnsi="Times New Roman"/>
+        </w:rPr>
+      </w:pPr>
+      <w:r>
+        <w:rPr>
+          <w:rFonts w:ascii="Times New Roman" w:hAnsi="Times New Roman"/>
+        </w:rPr>
+      </w:r>
+    </w:p>
+    <w:p>
+      <w:pPr>
+        <w:pStyle w:val="Normal"/>
+        <w:rPr>
+          <w:rFonts w:ascii="Times New Roman" w:hAnsi="Times New Roman"/>
+        </w:rPr>
+      </w:pPr>
+      <w:r>
+        <w:rPr>
+          <w:rFonts w:ascii="Times New Roman" w:hAnsi="Times New Roman"/>
+        </w:rPr>
+      </w:r>
+    </w:p>
+    <w:tbl>
+      <w:tblPr>
+        <w:tblW w:w="9970" w:type="dxa"/>
+        <w:jc w:val="left"/>
+        <w:tblInd w:w="53" w:type="dxa"/>
+        <w:tblBorders>
+          <w:top w:val="single" w:sz="2" w:space="0" w:color="000001"/>
+          <w:left w:val="single" w:sz="2" w:space="0" w:color="000001"/>
+          <w:bottom w:val="single" w:sz="2" w:space="0" w:color="000001"/>
+          <w:insideH w:val="single" w:sz="2" w:space="0" w:color="000001"/>
+        </w:tblBorders>
+        <w:tblCellMar>
+          <w:top w:w="55" w:type="dxa"/>
+          <w:left w:w="51" w:type="dxa"/>
+          <w:bottom w:w="55" w:type="dxa"/>
+          <w:right w:w="55" w:type="dxa"/>
+        </w:tblCellMar>
+      </w:tblPr>
+      <w:tblGrid>
+        <w:gridCol w:w="2159"/>
+        <w:gridCol w:w="7810"/>
+      </w:tblGrid>
+      <w:tr>
+        <w:trPr/>
+        <w:tc>
+          <w:tcPr>
+            <w:tcW w:w="2159" w:type="dxa"/>
+            <w:tcBorders>
+              <w:top w:val="single" w:sz="2" w:space="0" w:color="000001"/>
+              <w:left w:val="single" w:sz="2" w:space="0" w:color="000001"/>
+              <w:bottom w:val="single" w:sz="2" w:space="0" w:color="000001"/>
+              <w:insideH w:val="single" w:sz="2" w:space="0" w:color="000001"/>
+            </w:tcBorders>
+            <w:shd w:fill="EEEEEE" w:val="clear"/>
+            <w:tcMar>
+              <w:left w:w="51" w:type="dxa"/>
+            </w:tcMar>
+          </w:tcPr>
+          <w:p>
+            <w:pPr>
+              <w:pStyle w:val="TableContents"/>
+              <w:rPr/>
+            </w:pPr>
+            <w:r>
+              <w:rPr/>
+              <w:t>AJAX</w:t>
+            </w:r>
+          </w:p>
+        </w:tc>
+        <w:tc>
+          <w:tcPr>
+            <w:tcW w:w="7810" w:type="dxa"/>
+            <w:tcBorders>
+              <w:top w:val="single" w:sz="2" w:space="0" w:color="000001"/>
+              <w:left w:val="single" w:sz="2" w:space="0" w:color="000001"/>
+              <w:bottom w:val="single" w:sz="2" w:space="0" w:color="000001"/>
+              <w:right w:val="single" w:sz="2" w:space="0" w:color="000001"/>
+              <w:insideH w:val="single" w:sz="2" w:space="0" w:color="000001"/>
+              <w:insideV w:val="single" w:sz="2" w:space="0" w:color="000001"/>
+            </w:tcBorders>
+            <w:shd w:fill="auto" w:val="clear"/>
+            <w:tcMar>
+              <w:left w:w="51" w:type="dxa"/>
+            </w:tcMar>
+          </w:tcPr>
+          <w:p>
+            <w:pPr>
+              <w:pStyle w:val="TableContents"/>
+              <w:rPr/>
+            </w:pPr>
+            <w:r>
+              <w:rPr/>
+              <w:t>Asynchronous JavaScript and XML</w:t>
+            </w:r>
+          </w:p>
+        </w:tc>
+      </w:tr>
+      <w:tr>
+        <w:trPr/>
+        <w:tc>
+          <w:tcPr>
+            <w:tcW w:w="2159" w:type="dxa"/>
+            <w:tcBorders>
+              <w:top w:val="single" w:sz="2" w:space="0" w:color="000001"/>
+              <w:left w:val="single" w:sz="2" w:space="0" w:color="000001"/>
+              <w:bottom w:val="single" w:sz="2" w:space="0" w:color="000001"/>
+              <w:insideH w:val="single" w:sz="2" w:space="0" w:color="000001"/>
+            </w:tcBorders>
+            <w:shd w:fill="EEEEEE" w:val="clear"/>
+            <w:tcMar>
+              <w:left w:w="51" w:type="dxa"/>
+            </w:tcMar>
+          </w:tcPr>
+          <w:p>
+            <w:pPr>
+              <w:pStyle w:val="TableContents"/>
+              <w:rPr/>
+            </w:pPr>
+            <w:r>
+              <w:rPr/>
+              <w:t>CSS</w:t>
+            </w:r>
+          </w:p>
+        </w:tc>
+        <w:tc>
+          <w:tcPr>
+            <w:tcW w:w="7810" w:type="dxa"/>
+            <w:tcBorders>
+              <w:top w:val="single" w:sz="2" w:space="0" w:color="000001"/>
+              <w:left w:val="single" w:sz="2" w:space="0" w:color="000001"/>
+              <w:bottom w:val="single" w:sz="2" w:space="0" w:color="000001"/>
+              <w:right w:val="single" w:sz="2" w:space="0" w:color="000001"/>
+              <w:insideH w:val="single" w:sz="2" w:space="0" w:color="000001"/>
+              <w:insideV w:val="single" w:sz="2" w:space="0" w:color="000001"/>
+            </w:tcBorders>
+            <w:shd w:fill="auto" w:val="clear"/>
+            <w:tcMar>
+              <w:left w:w="51" w:type="dxa"/>
+            </w:tcMar>
+          </w:tcPr>
+          <w:p>
+            <w:pPr>
+              <w:pStyle w:val="TableContents"/>
+              <w:rPr/>
+            </w:pPr>
+            <w:r>
+              <w:rPr/>
+              <w:t>Cascading Style Sheets</w:t>
+            </w:r>
+          </w:p>
+        </w:tc>
+      </w:tr>
+      <w:tr>
+        <w:trPr/>
+        <w:tc>
+          <w:tcPr>
+            <w:tcW w:w="2159" w:type="dxa"/>
+            <w:tcBorders>
+              <w:top w:val="single" w:sz="2" w:space="0" w:color="000001"/>
+              <w:left w:val="single" w:sz="2" w:space="0" w:color="000001"/>
+              <w:bottom w:val="single" w:sz="2" w:space="0" w:color="000001"/>
+              <w:insideH w:val="single" w:sz="2" w:space="0" w:color="000001"/>
+            </w:tcBorders>
+            <w:shd w:fill="EEEEEE" w:val="clear"/>
+            <w:tcMar>
+              <w:left w:w="51" w:type="dxa"/>
+            </w:tcMar>
+          </w:tcPr>
+          <w:p>
+            <w:pPr>
+              <w:pStyle w:val="TableContents"/>
+              <w:rPr/>
+            </w:pPr>
+            <w:r>
+              <w:rPr/>
+              <w:t>ERD</w:t>
+            </w:r>
+          </w:p>
+        </w:tc>
+        <w:tc>
+          <w:tcPr>
+            <w:tcW w:w="7810" w:type="dxa"/>
+            <w:tcBorders>
+              <w:top w:val="single" w:sz="2" w:space="0" w:color="000001"/>
+              <w:left w:val="single" w:sz="2" w:space="0" w:color="000001"/>
+              <w:bottom w:val="single" w:sz="2" w:space="0" w:color="000001"/>
+              <w:right w:val="single" w:sz="2" w:space="0" w:color="000001"/>
+              <w:insideH w:val="single" w:sz="2" w:space="0" w:color="000001"/>
+              <w:insideV w:val="single" w:sz="2" w:space="0" w:color="000001"/>
+            </w:tcBorders>
+            <w:shd w:fill="auto" w:val="clear"/>
+            <w:tcMar>
+              <w:left w:w="51" w:type="dxa"/>
+            </w:tcMar>
+          </w:tcPr>
+          <w:p>
+            <w:pPr>
+              <w:pStyle w:val="TableContents"/>
+              <w:rPr/>
+            </w:pPr>
+            <w:r>
+              <w:rPr/>
+              <w:t>Entity Relationship Diagram</w:t>
+            </w:r>
+          </w:p>
+        </w:tc>
+      </w:tr>
+      <w:tr>
+        <w:trPr/>
+        <w:tc>
+          <w:tcPr>
+            <w:tcW w:w="2159" w:type="dxa"/>
+            <w:tcBorders>
+              <w:top w:val="single" w:sz="2" w:space="0" w:color="000001"/>
+              <w:left w:val="single" w:sz="2" w:space="0" w:color="000001"/>
+              <w:bottom w:val="single" w:sz="2" w:space="0" w:color="000001"/>
+              <w:insideH w:val="single" w:sz="2" w:space="0" w:color="000001"/>
+            </w:tcBorders>
+            <w:shd w:fill="EEEEEE" w:val="clear"/>
+            <w:tcMar>
+              <w:left w:w="51" w:type="dxa"/>
+            </w:tcMar>
+          </w:tcPr>
+          <w:p>
+            <w:pPr>
+              <w:pStyle w:val="TableContents"/>
+              <w:rPr/>
+            </w:pPr>
+            <w:r>
+              <w:rPr/>
+              <w:t>HTML</w:t>
+            </w:r>
+          </w:p>
+        </w:tc>
+        <w:tc>
+          <w:tcPr>
+            <w:tcW w:w="7810" w:type="dxa"/>
+            <w:tcBorders>
+              <w:top w:val="single" w:sz="2" w:space="0" w:color="000001"/>
+              <w:left w:val="single" w:sz="2" w:space="0" w:color="000001"/>
+              <w:bottom w:val="single" w:sz="2" w:space="0" w:color="000001"/>
+              <w:right w:val="single" w:sz="2" w:space="0" w:color="000001"/>
+              <w:insideH w:val="single" w:sz="2" w:space="0" w:color="000001"/>
+              <w:insideV w:val="single" w:sz="2" w:space="0" w:color="000001"/>
+            </w:tcBorders>
+            <w:shd w:fill="auto" w:val="clear"/>
+            <w:tcMar>
+              <w:left w:w="51" w:type="dxa"/>
+            </w:tcMar>
+          </w:tcPr>
+          <w:p>
+            <w:pPr>
+              <w:pStyle w:val="TableContents"/>
+              <w:rPr/>
+            </w:pPr>
+            <w:r>
+              <w:rPr/>
+              <w:t>Hypertext Markup Language</w:t>
+            </w:r>
+          </w:p>
+        </w:tc>
+      </w:tr>
+      <w:tr>
+        <w:trPr/>
+        <w:tc>
+          <w:tcPr>
+            <w:tcW w:w="2159" w:type="dxa"/>
+            <w:tcBorders>
+              <w:top w:val="single" w:sz="2" w:space="0" w:color="000001"/>
+              <w:left w:val="single" w:sz="2" w:space="0" w:color="000001"/>
+              <w:bottom w:val="single" w:sz="2" w:space="0" w:color="000001"/>
+              <w:insideH w:val="single" w:sz="2" w:space="0" w:color="000001"/>
+            </w:tcBorders>
+            <w:shd w:fill="EEEEEE" w:val="clear"/>
+            <w:tcMar>
+              <w:left w:w="51" w:type="dxa"/>
+            </w:tcMar>
+          </w:tcPr>
+          <w:p>
+            <w:pPr>
+              <w:pStyle w:val="TableContents"/>
+              <w:rPr/>
+            </w:pPr>
+            <w:r>
+              <w:rPr/>
+              <w:t>KWFCI</w:t>
+            </w:r>
+          </w:p>
+        </w:tc>
+        <w:tc>
+          <w:tcPr>
+            <w:tcW w:w="7810" w:type="dxa"/>
+            <w:tcBorders>
+              <w:top w:val="single" w:sz="2" w:space="0" w:color="000001"/>
+              <w:left w:val="single" w:sz="2" w:space="0" w:color="000001"/>
+              <w:bottom w:val="single" w:sz="2" w:space="0" w:color="000001"/>
+              <w:right w:val="single" w:sz="2" w:space="0" w:color="000001"/>
+              <w:insideH w:val="single" w:sz="2" w:space="0" w:color="000001"/>
+              <w:insideV w:val="single" w:sz="2" w:space="0" w:color="000001"/>
+            </w:tcBorders>
+            <w:shd w:fill="auto" w:val="clear"/>
+            <w:tcMar>
+              <w:left w:w="51" w:type="dxa"/>
+            </w:tcMar>
+          </w:tcPr>
+          <w:p>
+            <w:pPr>
+              <w:pStyle w:val="TableContents"/>
+              <w:rPr/>
+            </w:pPr>
+            <w:r>
+              <w:rPr/>
+              <w:t>Keller-Williams Family Check-In</w:t>
+            </w:r>
+          </w:p>
+        </w:tc>
+      </w:tr>
+    </w:tbl>
+    <w:p>
+      <w:pPr>
+        <w:pStyle w:val="Normal"/>
+        <w:rPr>
+          <w:rFonts w:ascii="Times New Roman" w:hAnsi="Times New Roman"/>
+        </w:rPr>
+      </w:pPr>
+      <w:r>
+        <w:rPr>
+          <w:rFonts w:ascii="Times New Roman" w:hAnsi="Times New Roman"/>
+        </w:rPr>
+      </w:r>
+    </w:p>
+    <w:p>
+      <w:pPr>
+        <w:pStyle w:val="Normal"/>
+        <w:rPr>
+          <w:rFonts w:ascii="Times New Roman" w:hAnsi="Times New Roman"/>
+        </w:rPr>
+      </w:pPr>
+      <w:r>
+        <w:rPr>
+          <w:rFonts w:ascii="Times New Roman" w:hAnsi="Times New Roman"/>
+        </w:rPr>
+      </w:r>
+      <w:r>
+        <w:br w:type="page"/>
+      </w:r>
+    </w:p>
+    <w:p>
+      <w:pPr>
+        <w:pStyle w:val="Normal"/>
+        <w:rPr/>
+      </w:pPr>
+      <w:r>
+        <w:rPr>
+          <w:rFonts w:ascii="Times New Roman" w:hAnsi="Times New Roman"/>
+          <w:b/>
+          <w:bCs/>
+          <w:sz w:val="32"/>
+          <w:szCs w:val="32"/>
+        </w:rPr>
+        <w:t>Appendix B: Products and Tools</w:t>
       </w:r>
     </w:p>
     <w:p>
@@ -2575,74 +3883,80 @@
           <w:rFonts w:ascii="Times New Roman" w:hAnsi="Times New Roman"/>
         </w:rPr>
       </w:r>
-    </w:p>
-    <w:p>
-      <w:pPr>
-        <w:pStyle w:val="Normal"/>
-        <w:rPr>
-          <w:rFonts w:ascii="Times New Roman" w:hAnsi="Times New Roman"/>
-        </w:rPr>
-      </w:pPr>
-      <w:r>
-        <w:rPr>
-          <w:rFonts w:ascii="Times New Roman" w:hAnsi="Times New Roman"/>
-        </w:rPr>
-        <w:t>Appendix C: Configuration files</w:t>
-      </w:r>
-    </w:p>
-    <w:p>
-      <w:pPr>
-        <w:pStyle w:val="Normal"/>
-        <w:rPr>
-          <w:rFonts w:ascii="Times New Roman" w:hAnsi="Times New Roman"/>
-        </w:rPr>
+      <w:r>
+        <w:br w:type="page"/>
+      </w:r>
+    </w:p>
+    <w:p>
+      <w:pPr>
+        <w:pStyle w:val="Normal"/>
+        <w:rPr/>
+      </w:pPr>
+      <w:r>
+        <w:rPr>
+          <w:rFonts w:ascii="Times New Roman" w:hAnsi="Times New Roman"/>
+          <w:b/>
+          <w:bCs/>
+          <w:sz w:val="32"/>
+          <w:szCs w:val="32"/>
+        </w:rPr>
+        <w:t>Appendix C: Data Dictionary</w:t>
+      </w:r>
+    </w:p>
+    <w:p>
+      <w:pPr>
+        <w:pStyle w:val="Normal"/>
+        <w:rPr/>
+      </w:pPr>
+      <w:r>
+        <w:rPr>
+          <w:rFonts w:ascii="Times New Roman" w:hAnsi="Times New Roman"/>
+        </w:rPr>
+        <w:t>&lt;table with information about fields from data dictionary&gt;</w:t>
+      </w:r>
+    </w:p>
+    <w:p>
+      <w:pPr>
+        <w:pStyle w:val="Normal"/>
+        <w:rPr>
+          <w:rFonts w:ascii="Times New Roman" w:hAnsi="Times New Roman"/>
+        </w:rPr>
+      </w:pPr>
+      <w:r>
+        <w:rPr>
+          <w:rFonts w:ascii="Times New Roman" w:hAnsi="Times New Roman"/>
+        </w:rPr>
+      </w:r>
+      <w:r>
+        <w:br w:type="page"/>
+      </w:r>
+    </w:p>
+    <w:p>
+      <w:pPr>
+        <w:pStyle w:val="Normal"/>
+        <w:rPr/>
+      </w:pPr>
+      <w:r>
+        <w:rPr>
+          <w:rFonts w:ascii="Times New Roman" w:hAnsi="Times New Roman"/>
+          <w:b/>
+          <w:bCs/>
+          <w:sz w:val="32"/>
+          <w:szCs w:val="32"/>
+        </w:rPr>
+        <w:t>Appendix D: Configuration Files</w:t>
+      </w:r>
+    </w:p>
+    <w:p>
+      <w:pPr>
+        <w:pStyle w:val="Normal"/>
+        <w:rPr/>
       </w:pPr>
       <w:r>
         <w:rPr>
           <w:rFonts w:ascii="Times New Roman" w:hAnsi="Times New Roman"/>
         </w:rPr>
         <w:t>list some of the known basic required files (*IF we even need this to get to page count)</w:t>
-      </w:r>
-    </w:p>
-    <w:p>
-      <w:pPr>
-        <w:pStyle w:val="Normal"/>
-        <w:rPr>
-          <w:rFonts w:ascii="Times New Roman" w:hAnsi="Times New Roman"/>
-        </w:rPr>
-      </w:pPr>
-      <w:r>
-        <w:rPr>
-          <w:rFonts w:ascii="Times New Roman" w:hAnsi="Times New Roman"/>
-        </w:rPr>
-      </w:r>
-    </w:p>
-    <w:p>
-      <w:pPr>
-        <w:pStyle w:val="Normal"/>
-        <w:rPr>
-          <w:rFonts w:ascii="Times New Roman" w:hAnsi="Times New Roman"/>
-        </w:rPr>
-      </w:pPr>
-      <w:r>
-        <w:rPr>
-          <w:rFonts w:ascii="Times New Roman" w:hAnsi="Times New Roman"/>
-        </w:rPr>
-        <w:t>Appendix D: Data dictionary</w:t>
-      </w:r>
-    </w:p>
-    <w:p>
-      <w:pPr>
-        <w:pStyle w:val="Normal"/>
-        <w:rPr>
-          <w:rFonts w:ascii="Times New Roman" w:hAnsi="Times New Roman"/>
-        </w:rPr>
-      </w:pPr>
-      <w:r>
-        <w:rPr>
-          <w:rFonts w:ascii="Times New Roman" w:hAnsi="Times New Roman"/>
-        </w:rPr>
-        <w:t>&lt;table with information about fields from data dictionary&gt;</w:t>
       </w:r>
     </w:p>
     <w:p>
@@ -2723,7 +4037,7 @@
     </w:pPr>
     <w:r>
       <w:drawing>
-        <wp:anchor behindDoc="1" distT="0" distB="0" distL="0" distR="0" simplePos="0" locked="0" layoutInCell="1" allowOverlap="1" relativeHeight="7">
+        <wp:anchor behindDoc="1" distT="0" distB="0" distL="0" distR="0" simplePos="0" locked="0" layoutInCell="1" allowOverlap="1" relativeHeight="15">
           <wp:simplePos x="0" y="0"/>
           <wp:positionH relativeFrom="column">
             <wp:posOffset>5526405</wp:posOffset>
@@ -3560,6 +4874,20 @@
       <w:rFonts w:ascii="Times New Roman" w:hAnsi="Times New Roman" w:cs="OpenSymbol"/>
     </w:rPr>
   </w:style>
+  <w:style w:type="character" w:styleId="ListLabel2">
+    <w:name w:val="ListLabel 2"/>
+    <w:qFormat/>
+    <w:rPr>
+      <w:rFonts w:ascii="Times New Roman" w:hAnsi="Times New Roman" w:cs="OpenSymbol"/>
+    </w:rPr>
+  </w:style>
+  <w:style w:type="character" w:styleId="ListLabel3">
+    <w:name w:val="ListLabel 3"/>
+    <w:qFormat/>
+    <w:rPr>
+      <w:rFonts w:ascii="Times New Roman" w:hAnsi="Times New Roman" w:cs="OpenSymbol"/>
+    </w:rPr>
+  </w:style>
   <w:style w:type="paragraph" w:styleId="Heading">
     <w:name w:val="Heading"/>
     <w:basedOn w:val="Normal"/>
@@ -3624,5 +4952,19 @@
     <w:pPr/>
     <w:rPr/>
   </w:style>
+  <w:style w:type="paragraph" w:styleId="TableContents">
+    <w:name w:val="Table Contents"/>
+    <w:basedOn w:val="Normal"/>
+    <w:qFormat/>
+    <w:pPr/>
+    <w:rPr/>
+  </w:style>
+  <w:style w:type="paragraph" w:styleId="TableHeading">
+    <w:name w:val="Table Heading"/>
+    <w:basedOn w:val="TableContents"/>
+    <w:qFormat/>
+    <w:pPr/>
+    <w:rPr/>
+  </w:style>
 </w:styles>
 </file>
</xml_diff>